<commit_message>
add threshold, add debug functions to show two close segments at the same time
</commit_message>
<xml_diff>
--- a/我对改进的假设.docx
+++ b/我对改进的假设.docx
@@ -4,15 +4,12 @@
   <w:body>
     <w:p>
       <w:pPr>
-        <w:pStyle w:val="a5"/>
+        <w:pStyle w:val="ListParagraph"/>
         <w:numPr>
           <w:ilvl w:val="0"/>
           <w:numId w:val="1"/>
         </w:numPr>
         <w:ind w:firstLineChars="0"/>
-        <w:rPr>
-          <w:rFonts w:hint="eastAsia"/>
-        </w:rPr>
       </w:pPr>
       <w:r>
         <w:rPr>
@@ -65,15 +62,12 @@
     </w:p>
     <w:p>
       <w:pPr>
-        <w:pStyle w:val="a5"/>
+        <w:pStyle w:val="ListParagraph"/>
         <w:numPr>
           <w:ilvl w:val="0"/>
           <w:numId w:val="1"/>
         </w:numPr>
         <w:ind w:firstLineChars="0"/>
-        <w:rPr>
-          <w:rFonts w:hint="eastAsia"/>
-        </w:rPr>
       </w:pPr>
       <w:r>
         <w:rPr>
@@ -84,15 +78,12 @@
     </w:p>
     <w:p>
       <w:pPr>
-        <w:pStyle w:val="a5"/>
+        <w:pStyle w:val="ListParagraph"/>
         <w:numPr>
           <w:ilvl w:val="0"/>
           <w:numId w:val="1"/>
         </w:numPr>
         <w:ind w:firstLineChars="0"/>
-        <w:rPr>
-          <w:rFonts w:hint="eastAsia"/>
-        </w:rPr>
       </w:pPr>
       <w:r>
         <w:rPr>
@@ -127,12 +118,15 @@
     </w:p>
     <w:p>
       <w:pPr>
-        <w:pStyle w:val="a5"/>
+        <w:pStyle w:val="ListParagraph"/>
         <w:numPr>
           <w:ilvl w:val="0"/>
           <w:numId w:val="1"/>
         </w:numPr>
         <w:ind w:firstLineChars="0"/>
+        <w:rPr>
+          <w:rFonts w:hint="eastAsia"/>
+        </w:rPr>
       </w:pPr>
       <w:r>
         <w:rPr>
@@ -154,6 +148,88 @@
       </w:r>
       <w:r>
         <w:t>reduce the change of the continuous two frames, the algorithm should be better performed.</w:t>
+      </w:r>
+    </w:p>
+    <w:p>
+      <w:pPr>
+        <w:rPr>
+          <w:rFonts w:hint="eastAsia"/>
+        </w:rPr>
+      </w:pPr>
+    </w:p>
+    <w:p>
+      <w:pPr>
+        <w:rPr>
+          <w:rFonts w:hint="eastAsia"/>
+        </w:rPr>
+      </w:pPr>
+    </w:p>
+    <w:p>
+      <w:pPr>
+        <w:rPr>
+          <w:rFonts w:hint="eastAsia"/>
+        </w:rPr>
+      </w:pPr>
+    </w:p>
+    <w:p>
+      <w:pPr>
+        <w:rPr>
+          <w:rFonts w:hint="eastAsia"/>
+        </w:rPr>
+      </w:pPr>
+    </w:p>
+    <w:p>
+      <w:pPr>
+        <w:rPr>
+          <w:rFonts w:hint="eastAsia"/>
+        </w:rPr>
+      </w:pPr>
+      <w:r>
+        <w:t>T</w:t>
+      </w:r>
+      <w:r>
+        <w:rPr>
+          <w:rFonts w:hint="eastAsia"/>
+        </w:rPr>
+        <w:t>rade-offs:</w:t>
+      </w:r>
+    </w:p>
+    <w:p>
+      <w:pPr>
+        <w:rPr>
+          <w:rFonts w:hint="eastAsia"/>
+        </w:rPr>
+      </w:pPr>
+    </w:p>
+    <w:p>
+      <w:pPr>
+        <w:pStyle w:val="ListParagraph"/>
+        <w:numPr>
+          <w:ilvl w:val="0"/>
+          <w:numId w:val="2"/>
+        </w:numPr>
+        <w:ind w:firstLineChars="0"/>
+      </w:pPr>
+      <w:r>
+        <w:t>模糊会造成边缘点的运动不准确</w:t>
+      </w:r>
+      <w:r>
+        <w:rPr>
+          <w:rFonts w:hint="eastAsia"/>
+        </w:rPr>
+        <w:t>，</w:t>
+      </w:r>
+      <w:r>
+        <w:t>但是不模糊会陷入</w:t>
+      </w:r>
+      <w:r>
+        <w:t>local</w:t>
+      </w:r>
+      <w:r>
+        <w:rPr>
+          <w:rFonts w:hint="eastAsia"/>
+        </w:rPr>
+        <w:t xml:space="preserve"> optimal</w:t>
       </w:r>
       <w:bookmarkStart w:id="0" w:name="_GoBack"/>
       <w:bookmarkEnd w:id="0"/>
@@ -209,6 +285,95 @@
 <file path=word/numbering.xml><?xml version="1.0" encoding="utf-8"?>
 <w:numbering xmlns:wpc="http://schemas.microsoft.com/office/word/2010/wordprocessingCanvas" xmlns:mc="http://schemas.openxmlformats.org/markup-compatibility/2006" xmlns:o="urn:schemas-microsoft-com:office:office" xmlns:r="http://schemas.openxmlformats.org/officeDocument/2006/relationships" xmlns:m="http://schemas.openxmlformats.org/officeDocument/2006/math" xmlns:v="urn:schemas-microsoft-com:vml" xmlns:wp14="http://schemas.microsoft.com/office/word/2010/wordprocessingDrawing" xmlns:wp="http://schemas.openxmlformats.org/drawingml/2006/wordprocessingDrawing" xmlns:w10="urn:schemas-microsoft-com:office:word" xmlns:w="http://schemas.openxmlformats.org/wordprocessingml/2006/main" xmlns:w14="http://schemas.microsoft.com/office/word/2010/wordml" xmlns:wpg="http://schemas.microsoft.com/office/word/2010/wordprocessingGroup" xmlns:wpi="http://schemas.microsoft.com/office/word/2010/wordprocessingInk" xmlns:wne="http://schemas.microsoft.com/office/word/2006/wordml" xmlns:wps="http://schemas.microsoft.com/office/word/2010/wordprocessingShape" mc:Ignorable="w14 wp14">
   <w:abstractNum w:abstractNumId="0">
+    <w:nsid w:val="1CB76136"/>
+    <w:multiLevelType w:val="hybridMultilevel"/>
+    <w:tmpl w:val="FDBEEFFC"/>
+    <w:lvl w:ilvl="0" w:tplc="67EEB518">
+      <w:start w:val="1"/>
+      <w:numFmt w:val="decimal"/>
+      <w:lvlText w:val="%1."/>
+      <w:lvlJc w:val="left"/>
+      <w:pPr>
+        <w:ind w:left="360" w:hanging="360"/>
+      </w:pPr>
+      <w:rPr>
+        <w:rFonts w:hint="default"/>
+      </w:rPr>
+    </w:lvl>
+    <w:lvl w:ilvl="1" w:tplc="04090019" w:tentative="1">
+      <w:start w:val="1"/>
+      <w:numFmt w:val="lowerLetter"/>
+      <w:lvlText w:val="%2)"/>
+      <w:lvlJc w:val="left"/>
+      <w:pPr>
+        <w:ind w:left="840" w:hanging="420"/>
+      </w:pPr>
+    </w:lvl>
+    <w:lvl w:ilvl="2" w:tplc="0409001B" w:tentative="1">
+      <w:start w:val="1"/>
+      <w:numFmt w:val="lowerRoman"/>
+      <w:lvlText w:val="%3."/>
+      <w:lvlJc w:val="right"/>
+      <w:pPr>
+        <w:ind w:left="1260" w:hanging="420"/>
+      </w:pPr>
+    </w:lvl>
+    <w:lvl w:ilvl="3" w:tplc="0409000F" w:tentative="1">
+      <w:start w:val="1"/>
+      <w:numFmt w:val="decimal"/>
+      <w:lvlText w:val="%4."/>
+      <w:lvlJc w:val="left"/>
+      <w:pPr>
+        <w:ind w:left="1680" w:hanging="420"/>
+      </w:pPr>
+    </w:lvl>
+    <w:lvl w:ilvl="4" w:tplc="04090019" w:tentative="1">
+      <w:start w:val="1"/>
+      <w:numFmt w:val="lowerLetter"/>
+      <w:lvlText w:val="%5)"/>
+      <w:lvlJc w:val="left"/>
+      <w:pPr>
+        <w:ind w:left="2100" w:hanging="420"/>
+      </w:pPr>
+    </w:lvl>
+    <w:lvl w:ilvl="5" w:tplc="0409001B" w:tentative="1">
+      <w:start w:val="1"/>
+      <w:numFmt w:val="lowerRoman"/>
+      <w:lvlText w:val="%6."/>
+      <w:lvlJc w:val="right"/>
+      <w:pPr>
+        <w:ind w:left="2520" w:hanging="420"/>
+      </w:pPr>
+    </w:lvl>
+    <w:lvl w:ilvl="6" w:tplc="0409000F" w:tentative="1">
+      <w:start w:val="1"/>
+      <w:numFmt w:val="decimal"/>
+      <w:lvlText w:val="%7."/>
+      <w:lvlJc w:val="left"/>
+      <w:pPr>
+        <w:ind w:left="2940" w:hanging="420"/>
+      </w:pPr>
+    </w:lvl>
+    <w:lvl w:ilvl="7" w:tplc="04090019" w:tentative="1">
+      <w:start w:val="1"/>
+      <w:numFmt w:val="lowerLetter"/>
+      <w:lvlText w:val="%8)"/>
+      <w:lvlJc w:val="left"/>
+      <w:pPr>
+        <w:ind w:left="3360" w:hanging="420"/>
+      </w:pPr>
+    </w:lvl>
+    <w:lvl w:ilvl="8" w:tplc="0409001B" w:tentative="1">
+      <w:start w:val="1"/>
+      <w:numFmt w:val="lowerRoman"/>
+      <w:lvlText w:val="%9."/>
+      <w:lvlJc w:val="right"/>
+      <w:pPr>
+        <w:ind w:left="3780" w:hanging="420"/>
+      </w:pPr>
+    </w:lvl>
+  </w:abstractNum>
+  <w:abstractNum w:abstractNumId="1">
     <w:nsid w:val="63532765"/>
     <w:multiLevelType w:val="hybridMultilevel"/>
     <w:tmpl w:val="5900A768"/>
@@ -298,6 +463,9 @@
     </w:lvl>
   </w:abstractNum>
   <w:num w:numId="1">
+    <w:abstractNumId w:val="1"/>
+  </w:num>
+  <w:num w:numId="2">
     <w:abstractNumId w:val="0"/>
   </w:num>
 </w:numbering>
@@ -456,7 +624,7 @@
     <w:lsdException w:name="Bibliography" w:uiPriority="37"/>
     <w:lsdException w:name="TOC Heading" w:uiPriority="39" w:qFormat="1"/>
   </w:latentStyles>
-  <w:style w:type="paragraph" w:default="1" w:styleId="a">
+  <w:style w:type="paragraph" w:default="1" w:styleId="Normal">
     <w:name w:val="Normal"/>
     <w:qFormat/>
     <w:pPr>
@@ -464,13 +632,13 @@
       <w:jc w:val="both"/>
     </w:pPr>
   </w:style>
-  <w:style w:type="character" w:default="1" w:styleId="a0">
+  <w:style w:type="character" w:default="1" w:styleId="DefaultParagraphFont">
     <w:name w:val="Default Paragraph Font"/>
     <w:uiPriority w:val="1"/>
     <w:semiHidden/>
     <w:unhideWhenUsed/>
   </w:style>
-  <w:style w:type="table" w:default="1" w:styleId="a1">
+  <w:style w:type="table" w:default="1" w:styleId="TableNormal">
     <w:name w:val="Normal Table"/>
     <w:uiPriority w:val="99"/>
     <w:semiHidden/>
@@ -485,16 +653,16 @@
       </w:tblCellMar>
     </w:tblPr>
   </w:style>
-  <w:style w:type="numbering" w:default="1" w:styleId="a2">
+  <w:style w:type="numbering" w:default="1" w:styleId="NoList">
     <w:name w:val="No List"/>
     <w:uiPriority w:val="99"/>
     <w:semiHidden/>
     <w:unhideWhenUsed/>
   </w:style>
-  <w:style w:type="paragraph" w:styleId="a3">
+  <w:style w:type="paragraph" w:styleId="Header">
     <w:name w:val="header"/>
-    <w:basedOn w:val="a"/>
-    <w:link w:val="Char"/>
+    <w:basedOn w:val="Normal"/>
+    <w:link w:val="HeaderChar"/>
     <w:uiPriority w:val="99"/>
     <w:unhideWhenUsed/>
     <w:rsid w:val="00C41915"/>
@@ -514,10 +682,10 @@
       <w:szCs w:val="18"/>
     </w:rPr>
   </w:style>
-  <w:style w:type="character" w:customStyle="1" w:styleId="Char">
-    <w:name w:val="页眉 Char"/>
-    <w:basedOn w:val="a0"/>
-    <w:link w:val="a3"/>
+  <w:style w:type="character" w:customStyle="1" w:styleId="HeaderChar">
+    <w:name w:val="Header Char"/>
+    <w:basedOn w:val="DefaultParagraphFont"/>
+    <w:link w:val="Header"/>
     <w:uiPriority w:val="99"/>
     <w:rsid w:val="00C41915"/>
     <w:rPr>
@@ -525,10 +693,10 @@
       <w:szCs w:val="18"/>
     </w:rPr>
   </w:style>
-  <w:style w:type="paragraph" w:styleId="a4">
+  <w:style w:type="paragraph" w:styleId="Footer">
     <w:name w:val="footer"/>
-    <w:basedOn w:val="a"/>
-    <w:link w:val="Char0"/>
+    <w:basedOn w:val="Normal"/>
+    <w:link w:val="FooterChar"/>
     <w:uiPriority w:val="99"/>
     <w:unhideWhenUsed/>
     <w:rsid w:val="00C41915"/>
@@ -545,10 +713,10 @@
       <w:szCs w:val="18"/>
     </w:rPr>
   </w:style>
-  <w:style w:type="character" w:customStyle="1" w:styleId="Char0">
-    <w:name w:val="页脚 Char"/>
-    <w:basedOn w:val="a0"/>
-    <w:link w:val="a4"/>
+  <w:style w:type="character" w:customStyle="1" w:styleId="FooterChar">
+    <w:name w:val="Footer Char"/>
+    <w:basedOn w:val="DefaultParagraphFont"/>
+    <w:link w:val="Footer"/>
     <w:uiPriority w:val="99"/>
     <w:rsid w:val="00C41915"/>
     <w:rPr>
@@ -556,9 +724,9 @@
       <w:szCs w:val="18"/>
     </w:rPr>
   </w:style>
-  <w:style w:type="paragraph" w:styleId="a5">
+  <w:style w:type="paragraph" w:styleId="ListParagraph">
     <w:name w:val="List Paragraph"/>
-    <w:basedOn w:val="a"/>
+    <w:basedOn w:val="Normal"/>
     <w:uiPriority w:val="34"/>
     <w:qFormat/>
     <w:rsid w:val="00C41915"/>
@@ -722,7 +890,7 @@
     <w:lsdException w:name="Bibliography" w:uiPriority="37"/>
     <w:lsdException w:name="TOC Heading" w:uiPriority="39" w:qFormat="1"/>
   </w:latentStyles>
-  <w:style w:type="paragraph" w:default="1" w:styleId="a">
+  <w:style w:type="paragraph" w:default="1" w:styleId="Normal">
     <w:name w:val="Normal"/>
     <w:qFormat/>
     <w:pPr>
@@ -730,13 +898,13 @@
       <w:jc w:val="both"/>
     </w:pPr>
   </w:style>
-  <w:style w:type="character" w:default="1" w:styleId="a0">
+  <w:style w:type="character" w:default="1" w:styleId="DefaultParagraphFont">
     <w:name w:val="Default Paragraph Font"/>
     <w:uiPriority w:val="1"/>
     <w:semiHidden/>
     <w:unhideWhenUsed/>
   </w:style>
-  <w:style w:type="table" w:default="1" w:styleId="a1">
+  <w:style w:type="table" w:default="1" w:styleId="TableNormal">
     <w:name w:val="Normal Table"/>
     <w:uiPriority w:val="99"/>
     <w:semiHidden/>
@@ -751,16 +919,16 @@
       </w:tblCellMar>
     </w:tblPr>
   </w:style>
-  <w:style w:type="numbering" w:default="1" w:styleId="a2">
+  <w:style w:type="numbering" w:default="1" w:styleId="NoList">
     <w:name w:val="No List"/>
     <w:uiPriority w:val="99"/>
     <w:semiHidden/>
     <w:unhideWhenUsed/>
   </w:style>
-  <w:style w:type="paragraph" w:styleId="a3">
+  <w:style w:type="paragraph" w:styleId="Header">
     <w:name w:val="header"/>
-    <w:basedOn w:val="a"/>
-    <w:link w:val="Char"/>
+    <w:basedOn w:val="Normal"/>
+    <w:link w:val="HeaderChar"/>
     <w:uiPriority w:val="99"/>
     <w:unhideWhenUsed/>
     <w:rsid w:val="00C41915"/>
@@ -780,10 +948,10 @@
       <w:szCs w:val="18"/>
     </w:rPr>
   </w:style>
-  <w:style w:type="character" w:customStyle="1" w:styleId="Char">
-    <w:name w:val="页眉 Char"/>
-    <w:basedOn w:val="a0"/>
-    <w:link w:val="a3"/>
+  <w:style w:type="character" w:customStyle="1" w:styleId="HeaderChar">
+    <w:name w:val="Header Char"/>
+    <w:basedOn w:val="DefaultParagraphFont"/>
+    <w:link w:val="Header"/>
     <w:uiPriority w:val="99"/>
     <w:rsid w:val="00C41915"/>
     <w:rPr>
@@ -791,10 +959,10 @@
       <w:szCs w:val="18"/>
     </w:rPr>
   </w:style>
-  <w:style w:type="paragraph" w:styleId="a4">
+  <w:style w:type="paragraph" w:styleId="Footer">
     <w:name w:val="footer"/>
-    <w:basedOn w:val="a"/>
-    <w:link w:val="Char0"/>
+    <w:basedOn w:val="Normal"/>
+    <w:link w:val="FooterChar"/>
     <w:uiPriority w:val="99"/>
     <w:unhideWhenUsed/>
     <w:rsid w:val="00C41915"/>
@@ -811,10 +979,10 @@
       <w:szCs w:val="18"/>
     </w:rPr>
   </w:style>
-  <w:style w:type="character" w:customStyle="1" w:styleId="Char0">
-    <w:name w:val="页脚 Char"/>
-    <w:basedOn w:val="a0"/>
-    <w:link w:val="a4"/>
+  <w:style w:type="character" w:customStyle="1" w:styleId="FooterChar">
+    <w:name w:val="Footer Char"/>
+    <w:basedOn w:val="DefaultParagraphFont"/>
+    <w:link w:val="Footer"/>
     <w:uiPriority w:val="99"/>
     <w:rsid w:val="00C41915"/>
     <w:rPr>
@@ -822,9 +990,9 @@
       <w:szCs w:val="18"/>
     </w:rPr>
   </w:style>
-  <w:style w:type="paragraph" w:styleId="a5">
+  <w:style w:type="paragraph" w:styleId="ListParagraph">
     <w:name w:val="List Paragraph"/>
-    <w:basedOn w:val="a"/>
+    <w:basedOn w:val="Normal"/>
     <w:uiPriority w:val="34"/>
     <w:qFormat/>
     <w:rsid w:val="00C41915"/>

</xml_diff>